<commit_message>
Dataset uploading + python script
</commit_message>
<xml_diff>
--- a/Group6/Codebook_group6 .docx
+++ b/Group6/Codebook_group6 .docx
@@ -138,7 +138,7 @@
     <w:tbl>
       <w:tblPr>
         <w:tblStyle w:val="GridTable1Light-Accent1"/>
-        <w:tblW w:w="9039" w:type="dxa"/>
+        <w:tblW w:w="9322" w:type="dxa"/>
         <w:tblLayout w:type="fixed"/>
         <w:tblLook w:val="0600" w:firstRow="0" w:lastRow="0" w:firstColumn="0" w:lastColumn="0" w:noHBand="1" w:noVBand="1"/>
       </w:tblPr>
@@ -148,7 +148,7 @@
         <w:gridCol w:w="1786"/>
         <w:gridCol w:w="3720"/>
         <w:gridCol w:w="1241"/>
-        <w:gridCol w:w="1843"/>
+        <w:gridCol w:w="2126"/>
       </w:tblGrid>
       <w:tr>
         <w:trPr>
@@ -246,7 +246,7 @@
         </w:tc>
         <w:tc>
           <w:tcPr>
-            <w:tcW w:w="1843" w:type="dxa"/>
+            <w:tcW w:w="2126" w:type="dxa"/>
           </w:tcPr>
           <w:p>
             <w:pPr>
@@ -296,9 +296,11 @@
             <w:pPr>
               <w:spacing w:before="0"/>
             </w:pPr>
+            <w:proofErr w:type="spellStart"/>
             <w:r>
               <w:t>PatientId</w:t>
             </w:r>
+            <w:proofErr w:type="spellEnd"/>
             <w:r>
               <w:tab/>
             </w:r>
@@ -333,7 +335,7 @@
         </w:tc>
         <w:tc>
           <w:tcPr>
-            <w:tcW w:w="1843" w:type="dxa"/>
+            <w:tcW w:w="2126" w:type="dxa"/>
           </w:tcPr>
           <w:p>
             <w:pPr>
@@ -374,9 +376,11 @@
             <w:pPr>
               <w:spacing w:before="0"/>
             </w:pPr>
+            <w:proofErr w:type="spellStart"/>
             <w:r>
               <w:t>AppointmentID</w:t>
             </w:r>
+            <w:proofErr w:type="spellEnd"/>
           </w:p>
         </w:tc>
         <w:tc>
@@ -408,7 +412,7 @@
         </w:tc>
         <w:tc>
           <w:tcPr>
-            <w:tcW w:w="1843" w:type="dxa"/>
+            <w:tcW w:w="2126" w:type="dxa"/>
           </w:tcPr>
           <w:p>
             <w:pPr>
@@ -483,7 +487,7 @@
         </w:tc>
         <w:tc>
           <w:tcPr>
-            <w:tcW w:w="1843" w:type="dxa"/>
+            <w:tcW w:w="2126" w:type="dxa"/>
           </w:tcPr>
           <w:p>
             <w:pPr>
@@ -528,9 +532,11 @@
             <w:pPr>
               <w:spacing w:before="0"/>
             </w:pPr>
+            <w:proofErr w:type="spellStart"/>
             <w:r>
               <w:t>ScheduledDay</w:t>
             </w:r>
+            <w:proofErr w:type="spellEnd"/>
           </w:p>
         </w:tc>
         <w:tc>
@@ -555,14 +561,16 @@
               <w:widowControl w:val="0"/>
               <w:spacing w:before="0" w:line="276" w:lineRule="auto"/>
             </w:pPr>
+            <w:proofErr w:type="spellStart"/>
             <w:r>
               <w:t>DayTime</w:t>
             </w:r>
-          </w:p>
-        </w:tc>
-        <w:tc>
-          <w:tcPr>
-            <w:tcW w:w="1843" w:type="dxa"/>
+            <w:proofErr w:type="spellEnd"/>
+          </w:p>
+        </w:tc>
+        <w:tc>
+          <w:tcPr>
+            <w:tcW w:w="2126" w:type="dxa"/>
           </w:tcPr>
           <w:p>
             <w:pPr>
@@ -600,9 +608,11 @@
             <w:pPr>
               <w:spacing w:before="0"/>
             </w:pPr>
+            <w:proofErr w:type="spellStart"/>
             <w:r>
               <w:t>AppointmentDay</w:t>
             </w:r>
+            <w:proofErr w:type="spellEnd"/>
           </w:p>
         </w:tc>
         <w:tc>
@@ -627,20 +637,275 @@
               <w:widowControl w:val="0"/>
               <w:spacing w:before="0" w:line="276" w:lineRule="auto"/>
             </w:pPr>
+            <w:proofErr w:type="spellStart"/>
             <w:r>
               <w:t>DayTime</w:t>
             </w:r>
-          </w:p>
-        </w:tc>
-        <w:tc>
-          <w:tcPr>
-            <w:tcW w:w="1843" w:type="dxa"/>
-          </w:tcPr>
-          <w:p>
-            <w:pPr>
-              <w:widowControl w:val="0"/>
-              <w:spacing w:before="0" w:line="276" w:lineRule="auto"/>
-            </w:pPr>
+            <w:proofErr w:type="spellEnd"/>
+          </w:p>
+        </w:tc>
+        <w:tc>
+          <w:tcPr>
+            <w:tcW w:w="2126" w:type="dxa"/>
+          </w:tcPr>
+          <w:p>
+            <w:pPr>
+              <w:widowControl w:val="0"/>
+              <w:spacing w:before="0" w:line="276" w:lineRule="auto"/>
+            </w:pPr>
+          </w:p>
+        </w:tc>
+      </w:tr>
+      <w:tr>
+        <w:trPr>
+          <w:trHeight w:val="367"/>
+        </w:trPr>
+        <w:tc>
+          <w:tcPr>
+            <w:tcW w:w="449" w:type="dxa"/>
+            <w:gridSpan w:val="2"/>
+          </w:tcPr>
+          <w:p>
+            <w:pPr>
+              <w:widowControl w:val="0"/>
+              <w:spacing w:before="0" w:line="276" w:lineRule="auto"/>
+              <w:jc w:val="center"/>
+            </w:pPr>
+            <w:r>
+              <w:t>6</w:t>
+            </w:r>
+          </w:p>
+        </w:tc>
+        <w:tc>
+          <w:tcPr>
+            <w:tcW w:w="1786" w:type="dxa"/>
+          </w:tcPr>
+          <w:p>
+            <w:pPr>
+              <w:spacing w:before="0"/>
+            </w:pPr>
+            <w:r>
+              <w:t>Age</w:t>
+            </w:r>
+          </w:p>
+        </w:tc>
+        <w:tc>
+          <w:tcPr>
+            <w:tcW w:w="3720" w:type="dxa"/>
+          </w:tcPr>
+          <w:p>
+            <w:pPr>
+              <w:spacing w:before="0"/>
+            </w:pPr>
+            <w:r>
+              <w:t>Age of the patient</w:t>
+            </w:r>
+          </w:p>
+        </w:tc>
+        <w:tc>
+          <w:tcPr>
+            <w:tcW w:w="1241" w:type="dxa"/>
+          </w:tcPr>
+          <w:p>
+            <w:pPr>
+              <w:widowControl w:val="0"/>
+              <w:spacing w:before="0" w:line="276" w:lineRule="auto"/>
+            </w:pPr>
+            <w:r>
+              <w:t>Numeric</w:t>
+            </w:r>
+          </w:p>
+        </w:tc>
+        <w:tc>
+          <w:tcPr>
+            <w:tcW w:w="2126" w:type="dxa"/>
+          </w:tcPr>
+          <w:p>
+            <w:pPr>
+              <w:widowControl w:val="0"/>
+              <w:spacing w:before="0" w:line="276" w:lineRule="auto"/>
+            </w:pPr>
+            <w:r>
+              <w:t>-1(NA</w:t>
+            </w:r>
+            <w:proofErr w:type="gramStart"/>
+            <w:r>
+              <w:t>) :</w:t>
+            </w:r>
+            <w:proofErr w:type="gramEnd"/>
+            <w:r>
+              <w:t xml:space="preserve"> 115</w:t>
+            </w:r>
+          </w:p>
+        </w:tc>
+      </w:tr>
+      <w:tr>
+        <w:trPr>
+          <w:trHeight w:val="353"/>
+        </w:trPr>
+        <w:tc>
+          <w:tcPr>
+            <w:tcW w:w="449" w:type="dxa"/>
+            <w:gridSpan w:val="2"/>
+          </w:tcPr>
+          <w:p>
+            <w:pPr>
+              <w:widowControl w:val="0"/>
+              <w:spacing w:before="0" w:line="276" w:lineRule="auto"/>
+              <w:jc w:val="center"/>
+            </w:pPr>
+            <w:r>
+              <w:t>7</w:t>
+            </w:r>
+          </w:p>
+        </w:tc>
+        <w:tc>
+          <w:tcPr>
+            <w:tcW w:w="1786" w:type="dxa"/>
+          </w:tcPr>
+          <w:p>
+            <w:pPr>
+              <w:spacing w:before="0"/>
+            </w:pPr>
+            <w:proofErr w:type="spellStart"/>
+            <w:r>
+              <w:t>Neighbourhood</w:t>
+            </w:r>
+            <w:proofErr w:type="spellEnd"/>
+          </w:p>
+        </w:tc>
+        <w:tc>
+          <w:tcPr>
+            <w:tcW w:w="3720" w:type="dxa"/>
+          </w:tcPr>
+          <w:p>
+            <w:pPr>
+              <w:spacing w:before="0"/>
+            </w:pPr>
+            <w:proofErr w:type="spellStart"/>
+            <w:r>
+              <w:t>Neighbourhood</w:t>
+            </w:r>
+            <w:proofErr w:type="spellEnd"/>
+            <w:r>
+              <w:t xml:space="preserve"> name </w:t>
+            </w:r>
+            <w:r>
+              <w:t xml:space="preserve">in </w:t>
+            </w:r>
+            <w:proofErr w:type="spellStart"/>
+            <w:r>
+              <w:t>Vitória</w:t>
+            </w:r>
+            <w:proofErr w:type="spellEnd"/>
+          </w:p>
+        </w:tc>
+        <w:tc>
+          <w:tcPr>
+            <w:tcW w:w="1241" w:type="dxa"/>
+          </w:tcPr>
+          <w:p>
+            <w:pPr>
+              <w:widowControl w:val="0"/>
+              <w:spacing w:before="0" w:line="276" w:lineRule="auto"/>
+            </w:pPr>
+            <w:r>
+              <w:t>Textual</w:t>
+            </w:r>
+          </w:p>
+        </w:tc>
+        <w:tc>
+          <w:tcPr>
+            <w:tcW w:w="2126" w:type="dxa"/>
+          </w:tcPr>
+          <w:p>
+            <w:pPr>
+              <w:widowControl w:val="0"/>
+              <w:spacing w:before="0" w:line="276" w:lineRule="auto"/>
+            </w:pPr>
+            <w:r>
+              <w:t>Name</w:t>
+            </w:r>
+          </w:p>
+        </w:tc>
+      </w:tr>
+      <w:tr>
+        <w:trPr>
+          <w:trHeight w:val="632"/>
+        </w:trPr>
+        <w:tc>
+          <w:tcPr>
+            <w:tcW w:w="449" w:type="dxa"/>
+            <w:gridSpan w:val="2"/>
+          </w:tcPr>
+          <w:p>
+            <w:pPr>
+              <w:widowControl w:val="0"/>
+              <w:spacing w:before="0" w:line="276" w:lineRule="auto"/>
+              <w:jc w:val="center"/>
+            </w:pPr>
+            <w:r>
+              <w:t>8</w:t>
+            </w:r>
+          </w:p>
+        </w:tc>
+        <w:tc>
+          <w:tcPr>
+            <w:tcW w:w="1786" w:type="dxa"/>
+          </w:tcPr>
+          <w:p>
+            <w:pPr>
+              <w:spacing w:before="0"/>
+            </w:pPr>
+            <w:r>
+              <w:t>Poverty</w:t>
+            </w:r>
+          </w:p>
+        </w:tc>
+        <w:tc>
+          <w:tcPr>
+            <w:tcW w:w="3720" w:type="dxa"/>
+          </w:tcPr>
+          <w:p>
+            <w:pPr>
+              <w:spacing w:before="0"/>
+            </w:pPr>
+            <w:r>
+              <w:t>Poverty of the n</w:t>
+            </w:r>
+            <w:r>
+              <w:t>eighbourhood</w:t>
+            </w:r>
+            <w:bookmarkStart w:id="4" w:name="_GoBack"/>
+            <w:bookmarkEnd w:id="4"/>
+          </w:p>
+        </w:tc>
+        <w:tc>
+          <w:tcPr>
+            <w:tcW w:w="1241" w:type="dxa"/>
+          </w:tcPr>
+          <w:p>
+            <w:pPr>
+              <w:widowControl w:val="0"/>
+              <w:spacing w:before="0" w:line="276" w:lineRule="auto"/>
+            </w:pPr>
+            <w:r>
+              <w:t>Numeric</w:t>
+            </w:r>
+          </w:p>
+        </w:tc>
+        <w:tc>
+          <w:tcPr>
+            <w:tcW w:w="2126" w:type="dxa"/>
+          </w:tcPr>
+          <w:p>
+            <w:pPr>
+              <w:widowControl w:val="0"/>
+              <w:spacing w:before="0" w:line="276" w:lineRule="auto"/>
+            </w:pPr>
+            <w:r>
+              <w:t>Scale of 0 (NA) – 5 (Highest)</w:t>
+            </w:r>
           </w:p>
         </w:tc>
       </w:tr>
@@ -660,7 +925,7 @@
               <w:jc w:val="center"/>
             </w:pPr>
             <w:r>
-              <w:t>6</w:t>
+              <w:t>9</w:t>
             </w:r>
           </w:p>
         </w:tc>
@@ -673,7 +938,7 @@
               <w:spacing w:before="0"/>
             </w:pPr>
             <w:r>
-              <w:t>Age</w:t>
+              <w:t>Scholarship</w:t>
             </w:r>
           </w:p>
         </w:tc>
@@ -686,7 +951,7 @@
               <w:spacing w:before="0"/>
             </w:pPr>
             <w:r>
-              <w:t>Age of the patient</w:t>
+              <w:t>Social welfare scholarship received?</w:t>
             </w:r>
           </w:p>
         </w:tc>
@@ -700,96 +965,30 @@
               <w:spacing w:before="0" w:line="276" w:lineRule="auto"/>
             </w:pPr>
             <w:r>
-              <w:t>Numeric</w:t>
-            </w:r>
-          </w:p>
-        </w:tc>
-        <w:tc>
-          <w:tcPr>
-            <w:tcW w:w="1843" w:type="dxa"/>
-          </w:tcPr>
-          <w:p>
-            <w:pPr>
-              <w:widowControl w:val="0"/>
-              <w:spacing w:before="0" w:line="276" w:lineRule="auto"/>
-            </w:pPr>
-            <w:r>
-              <w:t>-1(NA) : 115</w:t>
-            </w:r>
-          </w:p>
-        </w:tc>
-      </w:tr>
-      <w:tr>
-        <w:trPr>
-          <w:trHeight w:val="297"/>
-        </w:trPr>
-        <w:tc>
-          <w:tcPr>
-            <w:tcW w:w="449" w:type="dxa"/>
-            <w:gridSpan w:val="2"/>
-          </w:tcPr>
-          <w:p>
-            <w:pPr>
-              <w:widowControl w:val="0"/>
-              <w:spacing w:before="0" w:line="276" w:lineRule="auto"/>
-              <w:jc w:val="center"/>
-            </w:pPr>
-            <w:r>
-              <w:t>7</w:t>
-            </w:r>
-          </w:p>
-        </w:tc>
-        <w:tc>
-          <w:tcPr>
-            <w:tcW w:w="1786" w:type="dxa"/>
-          </w:tcPr>
-          <w:p>
-            <w:pPr>
-              <w:spacing w:before="0"/>
-            </w:pPr>
-            <w:r>
-              <w:t>Neighbourhood</w:t>
-            </w:r>
-          </w:p>
-        </w:tc>
-        <w:tc>
-          <w:tcPr>
-            <w:tcW w:w="3720" w:type="dxa"/>
-          </w:tcPr>
-          <w:p>
-            <w:pPr>
-              <w:spacing w:before="0"/>
-            </w:pPr>
-            <w:r>
-              <w:t>Neighbourhood name (Brazil)</w:t>
-            </w:r>
-          </w:p>
-        </w:tc>
-        <w:tc>
-          <w:tcPr>
-            <w:tcW w:w="1241" w:type="dxa"/>
-          </w:tcPr>
-          <w:p>
-            <w:pPr>
-              <w:widowControl w:val="0"/>
-              <w:spacing w:before="0" w:line="276" w:lineRule="auto"/>
-            </w:pPr>
-            <w:r>
-              <w:t>Textual</w:t>
-            </w:r>
-          </w:p>
-        </w:tc>
-        <w:tc>
-          <w:tcPr>
-            <w:tcW w:w="1843" w:type="dxa"/>
-          </w:tcPr>
-          <w:p>
-            <w:pPr>
-              <w:widowControl w:val="0"/>
-              <w:spacing w:before="0" w:line="276" w:lineRule="auto"/>
-            </w:pPr>
-            <w:r>
-              <w:t>Name</w:t>
+              <w:t>Binary</w:t>
+            </w:r>
+          </w:p>
+        </w:tc>
+        <w:tc>
+          <w:tcPr>
+            <w:tcW w:w="2126" w:type="dxa"/>
+          </w:tcPr>
+          <w:p>
+            <w:pPr>
+              <w:widowControl w:val="0"/>
+              <w:spacing w:before="0" w:line="276" w:lineRule="auto"/>
+            </w:pPr>
+            <w:r>
+              <w:t>0=No</w:t>
+            </w:r>
+          </w:p>
+          <w:p>
+            <w:pPr>
+              <w:widowControl w:val="0"/>
+              <w:spacing w:before="0" w:line="276" w:lineRule="auto"/>
+            </w:pPr>
+            <w:r>
+              <w:t>1=Yes</w:t>
             </w:r>
           </w:p>
         </w:tc>
@@ -810,7 +1009,7 @@
               <w:jc w:val="center"/>
             </w:pPr>
             <w:r>
-              <w:t>8</w:t>
+              <w:t>10</w:t>
             </w:r>
           </w:p>
         </w:tc>
@@ -822,9 +1021,11 @@
             <w:pPr>
               <w:spacing w:before="0"/>
             </w:pPr>
-            <w:r>
-              <w:t>Scholarship</w:t>
-            </w:r>
+            <w:proofErr w:type="spellStart"/>
+            <w:r>
+              <w:t>Hipertension</w:t>
+            </w:r>
+            <w:proofErr w:type="spellEnd"/>
           </w:p>
         </w:tc>
         <w:tc>
@@ -836,7 +1037,7 @@
               <w:spacing w:before="0"/>
             </w:pPr>
             <w:r>
-              <w:t>Social welfare scholarship received?</w:t>
+              <w:t>Hypertension existence</w:t>
             </w:r>
           </w:p>
         </w:tc>
@@ -856,7 +1057,91 @@
         </w:tc>
         <w:tc>
           <w:tcPr>
-            <w:tcW w:w="1843" w:type="dxa"/>
+            <w:tcW w:w="2126" w:type="dxa"/>
+          </w:tcPr>
+          <w:p>
+            <w:pPr>
+              <w:widowControl w:val="0"/>
+              <w:spacing w:before="0" w:line="276" w:lineRule="auto"/>
+            </w:pPr>
+            <w:r>
+              <w:t>0=No</w:t>
+            </w:r>
+          </w:p>
+          <w:p>
+            <w:pPr>
+              <w:widowControl w:val="0"/>
+              <w:spacing w:before="0" w:line="276" w:lineRule="auto"/>
+            </w:pPr>
+            <w:r>
+              <w:t>1=Yes</w:t>
+            </w:r>
+          </w:p>
+        </w:tc>
+      </w:tr>
+      <w:tr>
+        <w:trPr>
+          <w:trHeight w:val="600"/>
+        </w:trPr>
+        <w:tc>
+          <w:tcPr>
+            <w:tcW w:w="449" w:type="dxa"/>
+            <w:gridSpan w:val="2"/>
+          </w:tcPr>
+          <w:p>
+            <w:pPr>
+              <w:widowControl w:val="0"/>
+              <w:spacing w:before="0" w:line="276" w:lineRule="auto"/>
+              <w:jc w:val="center"/>
+            </w:pPr>
+            <w:r>
+              <w:t>11</w:t>
+            </w:r>
+          </w:p>
+        </w:tc>
+        <w:tc>
+          <w:tcPr>
+            <w:tcW w:w="1786" w:type="dxa"/>
+          </w:tcPr>
+          <w:p>
+            <w:pPr>
+              <w:spacing w:before="0"/>
+            </w:pPr>
+            <w:r>
+              <w:t>Diabetes</w:t>
+            </w:r>
+          </w:p>
+        </w:tc>
+        <w:tc>
+          <w:tcPr>
+            <w:tcW w:w="3720" w:type="dxa"/>
+          </w:tcPr>
+          <w:p>
+            <w:pPr>
+              <w:spacing w:before="0"/>
+            </w:pPr>
+            <w:r>
+              <w:t>Diabetes existence</w:t>
+            </w:r>
+          </w:p>
+        </w:tc>
+        <w:tc>
+          <w:tcPr>
+            <w:tcW w:w="1241" w:type="dxa"/>
+          </w:tcPr>
+          <w:p>
+            <w:pPr>
+              <w:widowControl w:val="0"/>
+              <w:spacing w:before="0" w:line="276" w:lineRule="auto"/>
+            </w:pPr>
+            <w:r>
+              <w:t>Binary</w:t>
+            </w:r>
+          </w:p>
+        </w:tc>
+        <w:tc>
+          <w:tcPr>
+            <w:tcW w:w="2126" w:type="dxa"/>
           </w:tcPr>
           <w:p>
             <w:pPr>
@@ -894,7 +1179,7 @@
               <w:jc w:val="center"/>
             </w:pPr>
             <w:r>
-              <w:t>9</w:t>
+              <w:t>12</w:t>
             </w:r>
           </w:p>
         </w:tc>
@@ -907,7 +1192,7 @@
               <w:spacing w:before="0"/>
             </w:pPr>
             <w:r>
-              <w:t>Hipertension</w:t>
+              <w:t>Alcoholism</w:t>
             </w:r>
           </w:p>
         </w:tc>
@@ -920,7 +1205,7 @@
               <w:spacing w:before="0"/>
             </w:pPr>
             <w:r>
-              <w:t>Hypertension existence</w:t>
+              <w:t>Alcoholism existence</w:t>
             </w:r>
           </w:p>
         </w:tc>
@@ -940,91 +1225,7 @@
         </w:tc>
         <w:tc>
           <w:tcPr>
-            <w:tcW w:w="1843" w:type="dxa"/>
-          </w:tcPr>
-          <w:p>
-            <w:pPr>
-              <w:widowControl w:val="0"/>
-              <w:spacing w:before="0" w:line="276" w:lineRule="auto"/>
-            </w:pPr>
-            <w:r>
-              <w:t>0=No</w:t>
-            </w:r>
-          </w:p>
-          <w:p>
-            <w:pPr>
-              <w:widowControl w:val="0"/>
-              <w:spacing w:before="0" w:line="276" w:lineRule="auto"/>
-            </w:pPr>
-            <w:r>
-              <w:t>1=Yes</w:t>
-            </w:r>
-          </w:p>
-        </w:tc>
-      </w:tr>
-      <w:tr>
-        <w:trPr>
-          <w:trHeight w:val="600"/>
-        </w:trPr>
-        <w:tc>
-          <w:tcPr>
-            <w:tcW w:w="449" w:type="dxa"/>
-            <w:gridSpan w:val="2"/>
-          </w:tcPr>
-          <w:p>
-            <w:pPr>
-              <w:widowControl w:val="0"/>
-              <w:spacing w:before="0" w:line="276" w:lineRule="auto"/>
-              <w:jc w:val="center"/>
-            </w:pPr>
-            <w:r>
-              <w:t>10</w:t>
-            </w:r>
-          </w:p>
-        </w:tc>
-        <w:tc>
-          <w:tcPr>
-            <w:tcW w:w="1786" w:type="dxa"/>
-          </w:tcPr>
-          <w:p>
-            <w:pPr>
-              <w:spacing w:before="0"/>
-            </w:pPr>
-            <w:r>
-              <w:t>Diabetes</w:t>
-            </w:r>
-          </w:p>
-        </w:tc>
-        <w:tc>
-          <w:tcPr>
-            <w:tcW w:w="3720" w:type="dxa"/>
-          </w:tcPr>
-          <w:p>
-            <w:pPr>
-              <w:spacing w:before="0"/>
-            </w:pPr>
-            <w:r>
-              <w:t>Diabetes existence</w:t>
-            </w:r>
-          </w:p>
-        </w:tc>
-        <w:tc>
-          <w:tcPr>
-            <w:tcW w:w="1241" w:type="dxa"/>
-          </w:tcPr>
-          <w:p>
-            <w:pPr>
-              <w:widowControl w:val="0"/>
-              <w:spacing w:before="0" w:line="276" w:lineRule="auto"/>
-            </w:pPr>
-            <w:r>
-              <w:t>Binary</w:t>
-            </w:r>
-          </w:p>
-        </w:tc>
-        <w:tc>
-          <w:tcPr>
-            <w:tcW w:w="1843" w:type="dxa"/>
+            <w:tcW w:w="2126" w:type="dxa"/>
           </w:tcPr>
           <w:p>
             <w:pPr>
@@ -1062,7 +1263,7 @@
               <w:jc w:val="center"/>
             </w:pPr>
             <w:r>
-              <w:t>11</w:t>
+              <w:t>13</w:t>
             </w:r>
           </w:p>
         </w:tc>
@@ -1074,9 +1275,11 @@
             <w:pPr>
               <w:spacing w:before="0"/>
             </w:pPr>
-            <w:r>
-              <w:t>Alcoholism</w:t>
-            </w:r>
+            <w:proofErr w:type="spellStart"/>
+            <w:r>
+              <w:t>Handcap</w:t>
+            </w:r>
+            <w:proofErr w:type="spellEnd"/>
           </w:p>
         </w:tc>
         <w:tc>
@@ -1088,7 +1291,7 @@
               <w:spacing w:before="0"/>
             </w:pPr>
             <w:r>
-              <w:t>Alcoholism existence</w:t>
+              <w:t>Amount of handicaps a person presents</w:t>
             </w:r>
           </w:p>
         </w:tc>
@@ -1102,30 +1305,26 @@
               <w:spacing w:before="0" w:line="276" w:lineRule="auto"/>
             </w:pPr>
             <w:r>
-              <w:t>Binary</w:t>
-            </w:r>
-          </w:p>
-        </w:tc>
-        <w:tc>
-          <w:tcPr>
-            <w:tcW w:w="1843" w:type="dxa"/>
-          </w:tcPr>
-          <w:p>
-            <w:pPr>
-              <w:widowControl w:val="0"/>
-              <w:spacing w:before="0" w:line="276" w:lineRule="auto"/>
-            </w:pPr>
-            <w:r>
-              <w:t>0=No</w:t>
-            </w:r>
-          </w:p>
-          <w:p>
-            <w:pPr>
-              <w:widowControl w:val="0"/>
-              <w:spacing w:before="0" w:line="276" w:lineRule="auto"/>
-            </w:pPr>
-            <w:r>
-              <w:t>1=Yes</w:t>
+              <w:t>Numeric</w:t>
+            </w:r>
+          </w:p>
+        </w:tc>
+        <w:tc>
+          <w:tcPr>
+            <w:tcW w:w="2126" w:type="dxa"/>
+          </w:tcPr>
+          <w:p>
+            <w:pPr>
+              <w:widowControl w:val="0"/>
+              <w:spacing w:before="0" w:line="276" w:lineRule="auto"/>
+            </w:pPr>
+            <w:proofErr w:type="gramStart"/>
+            <w:r>
+              <w:t>0 :</w:t>
+            </w:r>
+            <w:proofErr w:type="gramEnd"/>
+            <w:r>
+              <w:t xml:space="preserve"> 4</w:t>
             </w:r>
           </w:p>
         </w:tc>
@@ -1146,7 +1345,7 @@
               <w:jc w:val="center"/>
             </w:pPr>
             <w:r>
-              <w:t>12</w:t>
+              <w:t>14</w:t>
             </w:r>
           </w:p>
         </w:tc>
@@ -1158,9 +1357,11 @@
             <w:pPr>
               <w:spacing w:before="0"/>
             </w:pPr>
-            <w:r>
-              <w:t>Handcap</w:t>
-            </w:r>
+            <w:proofErr w:type="spellStart"/>
+            <w:r>
+              <w:t>SMS_received</w:t>
+            </w:r>
+            <w:proofErr w:type="spellEnd"/>
           </w:p>
         </w:tc>
         <w:tc>
@@ -1172,7 +1373,7 @@
               <w:spacing w:before="0"/>
             </w:pPr>
             <w:r>
-              <w:t>Amount of handicaps a person presents</w:t>
+              <w:t>SMS reminder received?</w:t>
             </w:r>
           </w:p>
         </w:tc>
@@ -1186,21 +1387,30 @@
               <w:spacing w:before="0" w:line="276" w:lineRule="auto"/>
             </w:pPr>
             <w:r>
-              <w:t>Numeric</w:t>
-            </w:r>
-          </w:p>
-        </w:tc>
-        <w:tc>
-          <w:tcPr>
-            <w:tcW w:w="1843" w:type="dxa"/>
-          </w:tcPr>
-          <w:p>
-            <w:pPr>
-              <w:widowControl w:val="0"/>
-              <w:spacing w:before="0" w:line="276" w:lineRule="auto"/>
-            </w:pPr>
-            <w:r>
-              <w:t>0 : 4</w:t>
+              <w:t>Binary</w:t>
+            </w:r>
+          </w:p>
+        </w:tc>
+        <w:tc>
+          <w:tcPr>
+            <w:tcW w:w="2126" w:type="dxa"/>
+          </w:tcPr>
+          <w:p>
+            <w:pPr>
+              <w:widowControl w:val="0"/>
+              <w:spacing w:before="0" w:line="276" w:lineRule="auto"/>
+            </w:pPr>
+            <w:r>
+              <w:t>0=No</w:t>
+            </w:r>
+          </w:p>
+          <w:p>
+            <w:pPr>
+              <w:widowControl w:val="0"/>
+              <w:spacing w:before="0" w:line="276" w:lineRule="auto"/>
+            </w:pPr>
+            <w:r>
+              <w:t>1=Yes</w:t>
             </w:r>
           </w:p>
         </w:tc>
@@ -1221,7 +1431,7 @@
               <w:jc w:val="center"/>
             </w:pPr>
             <w:r>
-              <w:t>13</w:t>
+              <w:t>15</w:t>
             </w:r>
           </w:p>
         </w:tc>
@@ -1234,7 +1444,7 @@
               <w:spacing w:before="0"/>
             </w:pPr>
             <w:r>
-              <w:t>SMS_received</w:t>
+              <w:t>No-show</w:t>
             </w:r>
           </w:p>
         </w:tc>
@@ -1247,7 +1457,7 @@
               <w:spacing w:before="0"/>
             </w:pPr>
             <w:r>
-              <w:t>SMS reminder received?</w:t>
+              <w:t>Show/No show to the appointment</w:t>
             </w:r>
           </w:p>
         </w:tc>
@@ -1261,97 +1471,13 @@
               <w:spacing w:before="0" w:line="276" w:lineRule="auto"/>
             </w:pPr>
             <w:r>
-              <w:t>Binary</w:t>
-            </w:r>
-          </w:p>
-        </w:tc>
-        <w:tc>
-          <w:tcPr>
-            <w:tcW w:w="1843" w:type="dxa"/>
-          </w:tcPr>
-          <w:p>
-            <w:pPr>
-              <w:widowControl w:val="0"/>
-              <w:spacing w:before="0" w:line="276" w:lineRule="auto"/>
-            </w:pPr>
-            <w:r>
-              <w:t>0=No</w:t>
-            </w:r>
-          </w:p>
-          <w:p>
-            <w:pPr>
-              <w:widowControl w:val="0"/>
-              <w:spacing w:before="0" w:line="276" w:lineRule="auto"/>
-            </w:pPr>
-            <w:r>
-              <w:t>1=Yes</w:t>
-            </w:r>
-          </w:p>
-        </w:tc>
-      </w:tr>
-      <w:tr>
-        <w:trPr>
-          <w:trHeight w:val="300"/>
-        </w:trPr>
-        <w:tc>
-          <w:tcPr>
-            <w:tcW w:w="449" w:type="dxa"/>
-            <w:gridSpan w:val="2"/>
-          </w:tcPr>
-          <w:p>
-            <w:pPr>
-              <w:widowControl w:val="0"/>
-              <w:spacing w:before="0" w:line="276" w:lineRule="auto"/>
-              <w:jc w:val="center"/>
-            </w:pPr>
-            <w:r>
-              <w:t>14</w:t>
-            </w:r>
-          </w:p>
-        </w:tc>
-        <w:tc>
-          <w:tcPr>
-            <w:tcW w:w="1786" w:type="dxa"/>
-          </w:tcPr>
-          <w:p>
-            <w:pPr>
-              <w:spacing w:before="0"/>
-            </w:pPr>
-            <w:r>
-              <w:t>No-show</w:t>
-            </w:r>
-          </w:p>
-        </w:tc>
-        <w:tc>
-          <w:tcPr>
-            <w:tcW w:w="3720" w:type="dxa"/>
-          </w:tcPr>
-          <w:p>
-            <w:pPr>
-              <w:spacing w:before="0"/>
-            </w:pPr>
-            <w:r>
-              <w:t>Show/No show to the appointment</w:t>
-            </w:r>
-          </w:p>
-        </w:tc>
-        <w:tc>
-          <w:tcPr>
-            <w:tcW w:w="1241" w:type="dxa"/>
-          </w:tcPr>
-          <w:p>
-            <w:pPr>
-              <w:widowControl w:val="0"/>
-              <w:spacing w:before="0" w:line="276" w:lineRule="auto"/>
-            </w:pPr>
-            <w:r>
               <w:t>Textual</w:t>
             </w:r>
           </w:p>
         </w:tc>
         <w:tc>
           <w:tcPr>
-            <w:tcW w:w="1843" w:type="dxa"/>
+            <w:tcW w:w="2126" w:type="dxa"/>
           </w:tcPr>
           <w:p>
             <w:pPr>
@@ -1418,8 +1544,6 @@
         <w:widowControl w:val="0"/>
         <w:spacing w:before="0" w:line="276" w:lineRule="auto"/>
       </w:pPr>
-      <w:bookmarkStart w:id="4" w:name="_GoBack"/>
-      <w:bookmarkEnd w:id="4"/>
     </w:p>
     <w:p>
       <w:pPr>
@@ -1428,7 +1552,6 @@
       <w:bookmarkStart w:id="5" w:name="_3znysh7" w:colFirst="0" w:colLast="0"/>
       <w:bookmarkEnd w:id="5"/>
       <w:r>
-        <w:lastRenderedPageBreak/>
         <w:t>Business questions</w:t>
       </w:r>
     </w:p>
@@ -1540,10 +1663,7 @@
         <w:fldChar w:fldCharType="begin"/>
       </w:r>
       <w:r>
-        <w:instrText xml:space="preserve"> HYPERLINK "https:</w:instrText>
-      </w:r>
-      <w:r>
-        <w:instrText xml:space="preserve">//www.ncbi.nlm.nih.gov/pmc/articles/PMC3962267/" \h </w:instrText>
+        <w:instrText xml:space="preserve"> HYPERLINK "https://www.ncbi.nlm.nih.gov/pmc/articles/PMC3962267/" \h </w:instrText>
       </w:r>
       <w:r>
         <w:fldChar w:fldCharType="separate"/>
@@ -1583,14 +1703,7 @@
           <w:color w:val="1155CC"/>
           <w:u w:val="single"/>
         </w:rPr>
-        <w:t>https://rstudio-pubs-static.s3.amazonaws</w:t>
-      </w:r>
-      <w:r>
-        <w:rPr>
-          <w:color w:val="1155CC"/>
-          <w:u w:val="single"/>
-        </w:rPr>
-        <w:t>.com/260312_b0f48fe809e44515a168cf5a2ce5ac75.html</w:t>
+        <w:t>https://rstudio-pubs-static.s3.amazonaws.com/260312_b0f48fe809e44515a168cf5a2ce5ac75.html</w:t>
       </w:r>
       <w:r>
         <w:rPr>

</xml_diff>